<commit_message>
Atualização do sumário de entrega
</commit_message>
<xml_diff>
--- a/7-Gerenciamento_de_Projeto/7.3-Sumario_de_entregas/Sumário_de_entrega_2-0-5-1-RELEASE.docx
+++ b/7-Gerenciamento_de_Projeto/7.3-Sumario_de_entregas/Sumário_de_entrega_2-0-5-1-RELEASE.docx
@@ -204,7 +204,16 @@
           <w:sz w:val="28"/>
           <w:szCs w:val="28"/>
         </w:rPr>
-        <w:t>Versão 2.0.5.1 - RELEASE</w:t>
+        <w:t>Versão 2.0.5.2</w:t>
+      </w:r>
+      <w:r>
+        <w:rPr>
+          <w:rFonts w:eastAsia="Times New Roman"/>
+          <w:b/>
+          <w:sz w:val="28"/>
+          <w:szCs w:val="28"/>
+        </w:rPr>
+        <w:t xml:space="preserve"> - RELEASE</w:t>
       </w:r>
       <w:r>
         <w:rPr>
@@ -541,6 +550,12 @@
     </w:p>
     <w:sdt>
       <w:sdtPr>
+        <w:rPr>
+          <w:rFonts w:asciiTheme="minorHAnsi" w:eastAsiaTheme="minorEastAsia" w:hAnsiTheme="minorHAnsi" w:cs="Times New Roman"/>
+          <w:color w:val="auto"/>
+          <w:sz w:val="22"/>
+          <w:szCs w:val="22"/>
+        </w:rPr>
         <w:id w:val="62997133"/>
         <w:docPartObj>
           <w:docPartGallery w:val="Table of Contents"/>
@@ -549,8 +564,7 @@
       </w:sdtPr>
       <w:sdtEndPr>
         <w:rPr>
-          <w:rFonts w:ascii="Arial" w:eastAsiaTheme="minorEastAsia" w:hAnsi="Arial" w:cs="Arial"/>
-          <w:color w:val="auto"/>
+          <w:rFonts w:ascii="Arial" w:hAnsi="Arial" w:cs="Arial"/>
           <w:sz w:val="24"/>
           <w:szCs w:val="24"/>
         </w:rPr>
@@ -758,30 +772,6 @@
         </w:rPr>
         <w:br w:type="page"/>
       </w:r>
-      <w:bookmarkStart w:id="0" w:name="_GoBack"/>
-      <w:bookmarkEnd w:id="0"/>
-    </w:p>
-    <w:p>
-      <w:pPr>
-        <w:jc w:val="center"/>
-        <w:rPr>
-          <w:rFonts w:eastAsia="Times New Roman"/>
-          <w:b/>
-          <w:sz w:val="28"/>
-          <w:szCs w:val="28"/>
-        </w:rPr>
-      </w:pPr>
-    </w:p>
-    <w:p>
-      <w:pPr>
-        <w:jc w:val="center"/>
-        <w:rPr>
-          <w:rFonts w:eastAsia="Times New Roman"/>
-          <w:b/>
-          <w:sz w:val="28"/>
-          <w:szCs w:val="28"/>
-        </w:rPr>
-      </w:pPr>
     </w:p>
     <w:p>
       <w:pPr>
@@ -1177,6 +1167,7 @@
                 <w:szCs w:val="24"/>
               </w:rPr>
             </w:pPr>
+            <w:bookmarkStart w:id="0" w:name="_GoBack"/>
             <w:r>
               <w:rPr>
                 <w:rFonts w:eastAsia="Times New Roman"/>
@@ -1184,6 +1175,154 @@
                 <w:szCs w:val="24"/>
               </w:rPr>
               <w:t>LINK</w:t>
+            </w:r>
+            <w:bookmarkEnd w:id="0"/>
+          </w:p>
+        </w:tc>
+      </w:tr>
+      <w:tr>
+        <w:trPr>
+          <w:cnfStyle w:val="000000100000" w:firstRow="0" w:lastRow="0" w:firstColumn="0" w:lastColumn="0" w:oddVBand="0" w:evenVBand="0" w:oddHBand="1" w:evenHBand="0" w:firstRowFirstColumn="0" w:firstRowLastColumn="0" w:lastRowFirstColumn="0" w:lastRowLastColumn="0"/>
+          <w:trHeight w:val="340"/>
+        </w:trPr>
+        <w:tc>
+          <w:tcPr>
+            <w:cnfStyle w:val="001000000000" w:firstRow="0" w:lastRow="0" w:firstColumn="1" w:lastColumn="0" w:oddVBand="0" w:evenVBand="0" w:oddHBand="0" w:evenHBand="0" w:firstRowFirstColumn="0" w:firstRowLastColumn="0" w:lastRowFirstColumn="0" w:lastRowLastColumn="0"/>
+            <w:tcW w:w="5807" w:type="dxa"/>
+            <w:vAlign w:val="center"/>
+          </w:tcPr>
+          <w:p>
+            <w:pPr>
+              <w:pStyle w:val="PargrafodaLista"/>
+              <w:ind w:left="0"/>
+              <w:rPr>
+                <w:rFonts w:eastAsia="Times New Roman"/>
+                <w:b w:val="0"/>
+                <w:sz w:val="24"/>
+                <w:szCs w:val="24"/>
+              </w:rPr>
+            </w:pPr>
+            <w:r>
+              <w:rPr>
+                <w:rFonts w:eastAsia="Times New Roman"/>
+                <w:b w:val="0"/>
+                <w:sz w:val="24"/>
+                <w:szCs w:val="24"/>
+              </w:rPr>
+              <w:t>Atas de reunião – fase 1</w:t>
+            </w:r>
+          </w:p>
+        </w:tc>
+        <w:tc>
+          <w:tcPr>
+            <w:tcW w:w="4678" w:type="dxa"/>
+            <w:vAlign w:val="center"/>
+          </w:tcPr>
+          <w:p>
+            <w:pPr>
+              <w:pStyle w:val="PargrafodaLista"/>
+              <w:ind w:left="0"/>
+              <w:cnfStyle w:val="000000100000" w:firstRow="0" w:lastRow="0" w:firstColumn="0" w:lastColumn="0" w:oddVBand="0" w:evenVBand="0" w:oddHBand="1" w:evenHBand="0" w:firstRowFirstColumn="0" w:firstRowLastColumn="0" w:lastRowFirstColumn="0" w:lastRowLastColumn="0"/>
+              <w:rPr>
+                <w:rFonts w:eastAsia="Times New Roman"/>
+                <w:b/>
+                <w:sz w:val="24"/>
+                <w:szCs w:val="24"/>
+              </w:rPr>
+            </w:pPr>
+            <w:hyperlink r:id="rId10" w:history="1">
+              <w:r>
+                <w:rPr>
+                  <w:rStyle w:val="Hyperlink"/>
+                  <w:rFonts w:eastAsia="Times New Roman"/>
+                  <w:b/>
+                  <w:sz w:val="24"/>
+                  <w:szCs w:val="24"/>
+                </w:rPr>
+                <w:t>https://goo.gl/U2b1Mx</w:t>
+              </w:r>
+            </w:hyperlink>
+            <w:r>
+              <w:rPr>
+                <w:rFonts w:eastAsia="Times New Roman"/>
+                <w:b/>
+                <w:sz w:val="24"/>
+                <w:szCs w:val="24"/>
+              </w:rPr>
+              <w:t xml:space="preserve"> </w:t>
+            </w:r>
+          </w:p>
+        </w:tc>
+      </w:tr>
+      <w:tr>
+        <w:trPr>
+          <w:trHeight w:val="340"/>
+        </w:trPr>
+        <w:tc>
+          <w:tcPr>
+            <w:cnfStyle w:val="001000000000" w:firstRow="0" w:lastRow="0" w:firstColumn="1" w:lastColumn="0" w:oddVBand="0" w:evenVBand="0" w:oddHBand="0" w:evenHBand="0" w:firstRowFirstColumn="0" w:firstRowLastColumn="0" w:lastRowFirstColumn="0" w:lastRowLastColumn="0"/>
+            <w:tcW w:w="5807" w:type="dxa"/>
+            <w:vAlign w:val="center"/>
+          </w:tcPr>
+          <w:p>
+            <w:pPr>
+              <w:pStyle w:val="PargrafodaLista"/>
+              <w:ind w:left="0"/>
+              <w:rPr>
+                <w:rFonts w:eastAsia="Times New Roman"/>
+                <w:b w:val="0"/>
+                <w:sz w:val="24"/>
+                <w:szCs w:val="24"/>
+              </w:rPr>
+            </w:pPr>
+            <w:r>
+              <w:rPr>
+                <w:rFonts w:eastAsia="Times New Roman"/>
+                <w:b w:val="0"/>
+                <w:sz w:val="24"/>
+                <w:szCs w:val="24"/>
+              </w:rPr>
+              <w:t>Atas de reunião – fase 2</w:t>
+            </w:r>
+          </w:p>
+        </w:tc>
+        <w:tc>
+          <w:tcPr>
+            <w:tcW w:w="4678" w:type="dxa"/>
+            <w:vAlign w:val="center"/>
+          </w:tcPr>
+          <w:p>
+            <w:pPr>
+              <w:pStyle w:val="PargrafodaLista"/>
+              <w:ind w:left="0"/>
+              <w:cnfStyle w:val="000000000000" w:firstRow="0" w:lastRow="0" w:firstColumn="0" w:lastColumn="0" w:oddVBand="0" w:evenVBand="0" w:oddHBand="0" w:evenHBand="0" w:firstRowFirstColumn="0" w:firstRowLastColumn="0" w:lastRowFirstColumn="0" w:lastRowLastColumn="0"/>
+              <w:rPr>
+                <w:rFonts w:eastAsia="Times New Roman"/>
+                <w:b/>
+                <w:sz w:val="24"/>
+                <w:szCs w:val="24"/>
+              </w:rPr>
+            </w:pPr>
+            <w:hyperlink r:id="rId11" w:history="1">
+              <w:r>
+                <w:rPr>
+                  <w:rStyle w:val="Hyperlink"/>
+                  <w:rFonts w:eastAsia="Times New Roman"/>
+                  <w:b/>
+                  <w:sz w:val="24"/>
+                  <w:szCs w:val="24"/>
+                </w:rPr>
+                <w:t>https://goo.gl/aoNLcB</w:t>
+              </w:r>
+            </w:hyperlink>
+            <w:r>
+              <w:rPr>
+                <w:rFonts w:eastAsia="Times New Roman"/>
+                <w:b/>
+                <w:sz w:val="24"/>
+                <w:szCs w:val="24"/>
+              </w:rPr>
+              <w:t xml:space="preserve"> </w:t>
             </w:r>
           </w:p>
         </w:tc>
@@ -1217,7 +1356,7 @@
                 <w:sz w:val="24"/>
                 <w:szCs w:val="24"/>
               </w:rPr>
-              <w:t>Atas de reunião – fase 1</w:t>
+              <w:t>Cronograma de atividades</w:t>
             </w:r>
           </w:p>
         </w:tc>
@@ -1238,6 +1377,27 @@
                 <w:szCs w:val="24"/>
               </w:rPr>
             </w:pPr>
+            <w:hyperlink r:id="rId12" w:history="1">
+              <w:r>
+                <w:rPr>
+                  <w:rStyle w:val="Hyperlink"/>
+                  <w:rFonts w:eastAsia="Times New Roman"/>
+                  <w:b/>
+                  <w:sz w:val="24"/>
+                  <w:szCs w:val="24"/>
+                </w:rPr>
+                <w:t>https://goo.gl/X3pcYw</w:t>
+              </w:r>
+            </w:hyperlink>
+            <w:r>
+              <w:rPr>
+                <w:rFonts w:eastAsia="Times New Roman"/>
+                <w:b/>
+                <w:sz w:val="24"/>
+                <w:szCs w:val="24"/>
+              </w:rPr>
+              <w:t xml:space="preserve"> </w:t>
+            </w:r>
           </w:p>
         </w:tc>
       </w:tr>
@@ -1269,16 +1429,7 @@
                 <w:sz w:val="24"/>
                 <w:szCs w:val="24"/>
               </w:rPr>
-              <w:t xml:space="preserve">Atas de reunião – fase </w:t>
-            </w:r>
-            <w:r>
-              <w:rPr>
-                <w:rFonts w:eastAsia="Times New Roman"/>
-                <w:b w:val="0"/>
-                <w:sz w:val="24"/>
-                <w:szCs w:val="24"/>
-              </w:rPr>
-              <w:t>2</w:t>
+              <w:t>Diagrama de requisitos</w:t>
             </w:r>
           </w:p>
         </w:tc>
@@ -1299,6 +1450,27 @@
                 <w:szCs w:val="24"/>
               </w:rPr>
             </w:pPr>
+            <w:hyperlink r:id="rId13" w:history="1">
+              <w:r>
+                <w:rPr>
+                  <w:rStyle w:val="Hyperlink"/>
+                  <w:rFonts w:eastAsia="Times New Roman"/>
+                  <w:b/>
+                  <w:sz w:val="24"/>
+                  <w:szCs w:val="24"/>
+                </w:rPr>
+                <w:t>https://goo.gl/bDCBEk</w:t>
+              </w:r>
+            </w:hyperlink>
+            <w:r>
+              <w:rPr>
+                <w:rFonts w:eastAsia="Times New Roman"/>
+                <w:b/>
+                <w:sz w:val="24"/>
+                <w:szCs w:val="24"/>
+              </w:rPr>
+              <w:t xml:space="preserve"> </w:t>
+            </w:r>
           </w:p>
         </w:tc>
       </w:tr>
@@ -1331,7 +1503,7 @@
                 <w:sz w:val="24"/>
                 <w:szCs w:val="24"/>
               </w:rPr>
-              <w:t>Cronograma de atividades</w:t>
+              <w:t>Protótipos de tela</w:t>
             </w:r>
           </w:p>
         </w:tc>
@@ -1352,6 +1524,27 @@
                 <w:szCs w:val="24"/>
               </w:rPr>
             </w:pPr>
+            <w:hyperlink r:id="rId14" w:history="1">
+              <w:r>
+                <w:rPr>
+                  <w:rStyle w:val="Hyperlink"/>
+                  <w:rFonts w:eastAsia="Times New Roman"/>
+                  <w:b/>
+                  <w:sz w:val="24"/>
+                  <w:szCs w:val="24"/>
+                </w:rPr>
+                <w:t>https://goo.gl/q3fp8v</w:t>
+              </w:r>
+            </w:hyperlink>
+            <w:r>
+              <w:rPr>
+                <w:rFonts w:eastAsia="Times New Roman"/>
+                <w:b/>
+                <w:sz w:val="24"/>
+                <w:szCs w:val="24"/>
+              </w:rPr>
+              <w:t xml:space="preserve"> </w:t>
+            </w:r>
           </w:p>
         </w:tc>
       </w:tr>
@@ -1383,7 +1576,7 @@
                 <w:sz w:val="24"/>
                 <w:szCs w:val="24"/>
               </w:rPr>
-              <w:t>Diagrama de requisitos</w:t>
+              <w:t>Diagramas de caso de uso</w:t>
             </w:r>
           </w:p>
         </w:tc>
@@ -1404,6 +1597,27 @@
                 <w:szCs w:val="24"/>
               </w:rPr>
             </w:pPr>
+            <w:hyperlink r:id="rId15" w:history="1">
+              <w:r>
+                <w:rPr>
+                  <w:rStyle w:val="Hyperlink"/>
+                  <w:rFonts w:eastAsia="Times New Roman"/>
+                  <w:b/>
+                  <w:sz w:val="24"/>
+                  <w:szCs w:val="24"/>
+                </w:rPr>
+                <w:t>https://goo.gl/45vWnS</w:t>
+              </w:r>
+            </w:hyperlink>
+            <w:r>
+              <w:rPr>
+                <w:rFonts w:eastAsia="Times New Roman"/>
+                <w:b/>
+                <w:sz w:val="24"/>
+                <w:szCs w:val="24"/>
+              </w:rPr>
+              <w:t xml:space="preserve"> </w:t>
+            </w:r>
           </w:p>
         </w:tc>
       </w:tr>
@@ -1436,7 +1650,7 @@
                 <w:sz w:val="24"/>
                 <w:szCs w:val="24"/>
               </w:rPr>
-              <w:t>Protótipos de tela</w:t>
+              <w:t>Diagrama de entidade e relacionamento</w:t>
             </w:r>
           </w:p>
         </w:tc>
@@ -1457,6 +1671,27 @@
                 <w:szCs w:val="24"/>
               </w:rPr>
             </w:pPr>
+            <w:hyperlink r:id="rId16" w:history="1">
+              <w:r>
+                <w:rPr>
+                  <w:rStyle w:val="Hyperlink"/>
+                  <w:rFonts w:eastAsia="Times New Roman"/>
+                  <w:b/>
+                  <w:sz w:val="24"/>
+                  <w:szCs w:val="24"/>
+                </w:rPr>
+                <w:t>https://goo.gl/gpBveL</w:t>
+              </w:r>
+            </w:hyperlink>
+            <w:r>
+              <w:rPr>
+                <w:rFonts w:eastAsia="Times New Roman"/>
+                <w:b/>
+                <w:sz w:val="24"/>
+                <w:szCs w:val="24"/>
+              </w:rPr>
+              <w:t xml:space="preserve"> </w:t>
+            </w:r>
           </w:p>
         </w:tc>
       </w:tr>
@@ -1488,7 +1723,7 @@
                 <w:sz w:val="24"/>
                 <w:szCs w:val="24"/>
               </w:rPr>
-              <w:t>Diagramas de caso de uso</w:t>
+              <w:t>Diagrama de classes de entidades</w:t>
             </w:r>
           </w:p>
         </w:tc>
@@ -1509,6 +1744,27 @@
                 <w:szCs w:val="24"/>
               </w:rPr>
             </w:pPr>
+            <w:hyperlink r:id="rId17" w:history="1">
+              <w:r>
+                <w:rPr>
+                  <w:rStyle w:val="Hyperlink"/>
+                  <w:rFonts w:eastAsia="Times New Roman"/>
+                  <w:b/>
+                  <w:sz w:val="24"/>
+                  <w:szCs w:val="24"/>
+                </w:rPr>
+                <w:t>https://goo.gl/W2MHti</w:t>
+              </w:r>
+            </w:hyperlink>
+            <w:r>
+              <w:rPr>
+                <w:rFonts w:eastAsia="Times New Roman"/>
+                <w:b/>
+                <w:sz w:val="24"/>
+                <w:szCs w:val="24"/>
+              </w:rPr>
+              <w:t xml:space="preserve"> </w:t>
+            </w:r>
           </w:p>
         </w:tc>
       </w:tr>
@@ -1541,7 +1797,7 @@
                 <w:sz w:val="24"/>
                 <w:szCs w:val="24"/>
               </w:rPr>
-              <w:t>Diagrama de entidade e relacionamento</w:t>
+              <w:t>Diagramas de classes BCE</w:t>
             </w:r>
           </w:p>
         </w:tc>
@@ -1562,6 +1818,27 @@
                 <w:szCs w:val="24"/>
               </w:rPr>
             </w:pPr>
+            <w:hyperlink r:id="rId18" w:history="1">
+              <w:r>
+                <w:rPr>
+                  <w:rStyle w:val="Hyperlink"/>
+                  <w:rFonts w:eastAsia="Times New Roman"/>
+                  <w:b/>
+                  <w:sz w:val="24"/>
+                  <w:szCs w:val="24"/>
+                </w:rPr>
+                <w:t>https://goo.gl/8QiUMM</w:t>
+              </w:r>
+            </w:hyperlink>
+            <w:r>
+              <w:rPr>
+                <w:rFonts w:eastAsia="Times New Roman"/>
+                <w:b/>
+                <w:sz w:val="24"/>
+                <w:szCs w:val="24"/>
+              </w:rPr>
+              <w:t xml:space="preserve"> </w:t>
+            </w:r>
           </w:p>
         </w:tc>
       </w:tr>
@@ -1593,7 +1870,7 @@
                 <w:sz w:val="24"/>
                 <w:szCs w:val="24"/>
               </w:rPr>
-              <w:t>Diagrama de classes de entidades</w:t>
+              <w:t>Script de criação do banco de dados</w:t>
             </w:r>
           </w:p>
         </w:tc>
@@ -1614,6 +1891,27 @@
                 <w:szCs w:val="24"/>
               </w:rPr>
             </w:pPr>
+            <w:hyperlink r:id="rId19" w:history="1">
+              <w:r>
+                <w:rPr>
+                  <w:rStyle w:val="Hyperlink"/>
+                  <w:rFonts w:eastAsia="Times New Roman"/>
+                  <w:b/>
+                  <w:sz w:val="24"/>
+                  <w:szCs w:val="24"/>
+                </w:rPr>
+                <w:t>https://goo.gl/AuauCF</w:t>
+              </w:r>
+            </w:hyperlink>
+            <w:r>
+              <w:rPr>
+                <w:rFonts w:eastAsia="Times New Roman"/>
+                <w:b/>
+                <w:sz w:val="24"/>
+                <w:szCs w:val="24"/>
+              </w:rPr>
+              <w:t xml:space="preserve"> </w:t>
+            </w:r>
           </w:p>
         </w:tc>
       </w:tr>
@@ -1646,7 +1944,7 @@
                 <w:sz w:val="24"/>
                 <w:szCs w:val="24"/>
               </w:rPr>
-              <w:t>Diagramas de classes BCE</w:t>
+              <w:t>Scripts de alteração do banco de dados</w:t>
             </w:r>
           </w:p>
         </w:tc>
@@ -1667,6 +1965,27 @@
                 <w:szCs w:val="24"/>
               </w:rPr>
             </w:pPr>
+            <w:hyperlink r:id="rId20" w:history="1">
+              <w:r>
+                <w:rPr>
+                  <w:rStyle w:val="Hyperlink"/>
+                  <w:rFonts w:eastAsia="Times New Roman"/>
+                  <w:b/>
+                  <w:sz w:val="24"/>
+                  <w:szCs w:val="24"/>
+                </w:rPr>
+                <w:t>https://goo.gl/aYQpys</w:t>
+              </w:r>
+            </w:hyperlink>
+            <w:r>
+              <w:rPr>
+                <w:rFonts w:eastAsia="Times New Roman"/>
+                <w:b/>
+                <w:sz w:val="24"/>
+                <w:szCs w:val="24"/>
+              </w:rPr>
+              <w:t xml:space="preserve"> </w:t>
+            </w:r>
           </w:p>
         </w:tc>
       </w:tr>
@@ -1698,7 +2017,7 @@
                 <w:sz w:val="24"/>
                 <w:szCs w:val="24"/>
               </w:rPr>
-              <w:t>Script de criação do banco de dados</w:t>
+              <w:t>Planilha de contagem de pontos de função</w:t>
             </w:r>
           </w:p>
         </w:tc>
@@ -1719,6 +2038,27 @@
                 <w:szCs w:val="24"/>
               </w:rPr>
             </w:pPr>
+            <w:hyperlink r:id="rId21" w:history="1">
+              <w:r>
+                <w:rPr>
+                  <w:rStyle w:val="Hyperlink"/>
+                  <w:rFonts w:eastAsia="Times New Roman"/>
+                  <w:b/>
+                  <w:sz w:val="24"/>
+                  <w:szCs w:val="24"/>
+                </w:rPr>
+                <w:t>https://goo.gl/kzbsyz</w:t>
+              </w:r>
+            </w:hyperlink>
+            <w:r>
+              <w:rPr>
+                <w:rFonts w:eastAsia="Times New Roman"/>
+                <w:b/>
+                <w:sz w:val="24"/>
+                <w:szCs w:val="24"/>
+              </w:rPr>
+              <w:t xml:space="preserve"> </w:t>
+            </w:r>
           </w:p>
         </w:tc>
       </w:tr>
@@ -1751,111 +2091,6 @@
                 <w:sz w:val="24"/>
                 <w:szCs w:val="24"/>
               </w:rPr>
-              <w:t>Scripts de alteração do banco de dados</w:t>
-            </w:r>
-          </w:p>
-        </w:tc>
-        <w:tc>
-          <w:tcPr>
-            <w:tcW w:w="4678" w:type="dxa"/>
-            <w:vAlign w:val="center"/>
-          </w:tcPr>
-          <w:p>
-            <w:pPr>
-              <w:pStyle w:val="PargrafodaLista"/>
-              <w:ind w:left="0"/>
-              <w:cnfStyle w:val="000000100000" w:firstRow="0" w:lastRow="0" w:firstColumn="0" w:lastColumn="0" w:oddVBand="0" w:evenVBand="0" w:oddHBand="1" w:evenHBand="0" w:firstRowFirstColumn="0" w:firstRowLastColumn="0" w:lastRowFirstColumn="0" w:lastRowLastColumn="0"/>
-              <w:rPr>
-                <w:rFonts w:eastAsia="Times New Roman"/>
-                <w:b/>
-                <w:sz w:val="24"/>
-                <w:szCs w:val="24"/>
-              </w:rPr>
-            </w:pPr>
-          </w:p>
-        </w:tc>
-      </w:tr>
-      <w:tr>
-        <w:trPr>
-          <w:trHeight w:val="340"/>
-        </w:trPr>
-        <w:tc>
-          <w:tcPr>
-            <w:cnfStyle w:val="001000000000" w:firstRow="0" w:lastRow="0" w:firstColumn="1" w:lastColumn="0" w:oddVBand="0" w:evenVBand="0" w:oddHBand="0" w:evenHBand="0" w:firstRowFirstColumn="0" w:firstRowLastColumn="0" w:lastRowFirstColumn="0" w:lastRowLastColumn="0"/>
-            <w:tcW w:w="5807" w:type="dxa"/>
-            <w:vAlign w:val="center"/>
-          </w:tcPr>
-          <w:p>
-            <w:pPr>
-              <w:pStyle w:val="PargrafodaLista"/>
-              <w:ind w:left="0"/>
-              <w:rPr>
-                <w:rFonts w:eastAsia="Times New Roman"/>
-                <w:b w:val="0"/>
-                <w:sz w:val="24"/>
-                <w:szCs w:val="24"/>
-              </w:rPr>
-            </w:pPr>
-            <w:r>
-              <w:rPr>
-                <w:rFonts w:eastAsia="Times New Roman"/>
-                <w:b w:val="0"/>
-                <w:sz w:val="24"/>
-                <w:szCs w:val="24"/>
-              </w:rPr>
-              <w:t>Planilha de contagem de pontos de função</w:t>
-            </w:r>
-          </w:p>
-        </w:tc>
-        <w:tc>
-          <w:tcPr>
-            <w:tcW w:w="4678" w:type="dxa"/>
-            <w:vAlign w:val="center"/>
-          </w:tcPr>
-          <w:p>
-            <w:pPr>
-              <w:pStyle w:val="PargrafodaLista"/>
-              <w:ind w:left="0"/>
-              <w:cnfStyle w:val="000000000000" w:firstRow="0" w:lastRow="0" w:firstColumn="0" w:lastColumn="0" w:oddVBand="0" w:evenVBand="0" w:oddHBand="0" w:evenHBand="0" w:firstRowFirstColumn="0" w:firstRowLastColumn="0" w:lastRowFirstColumn="0" w:lastRowLastColumn="0"/>
-              <w:rPr>
-                <w:rFonts w:eastAsia="Times New Roman"/>
-                <w:b/>
-                <w:sz w:val="24"/>
-                <w:szCs w:val="24"/>
-              </w:rPr>
-            </w:pPr>
-          </w:p>
-        </w:tc>
-      </w:tr>
-      <w:tr>
-        <w:trPr>
-          <w:cnfStyle w:val="000000100000" w:firstRow="0" w:lastRow="0" w:firstColumn="0" w:lastColumn="0" w:oddVBand="0" w:evenVBand="0" w:oddHBand="1" w:evenHBand="0" w:firstRowFirstColumn="0" w:firstRowLastColumn="0" w:lastRowFirstColumn="0" w:lastRowLastColumn="0"/>
-          <w:trHeight w:val="340"/>
-        </w:trPr>
-        <w:tc>
-          <w:tcPr>
-            <w:cnfStyle w:val="001000000000" w:firstRow="0" w:lastRow="0" w:firstColumn="1" w:lastColumn="0" w:oddVBand="0" w:evenVBand="0" w:oddHBand="0" w:evenHBand="0" w:firstRowFirstColumn="0" w:firstRowLastColumn="0" w:lastRowFirstColumn="0" w:lastRowLastColumn="0"/>
-            <w:tcW w:w="5807" w:type="dxa"/>
-            <w:vAlign w:val="center"/>
-          </w:tcPr>
-          <w:p>
-            <w:pPr>
-              <w:pStyle w:val="PargrafodaLista"/>
-              <w:ind w:left="0"/>
-              <w:rPr>
-                <w:rFonts w:eastAsia="Times New Roman"/>
-                <w:b w:val="0"/>
-                <w:sz w:val="24"/>
-                <w:szCs w:val="24"/>
-              </w:rPr>
-            </w:pPr>
-            <w:r>
-              <w:rPr>
-                <w:rFonts w:eastAsia="Times New Roman"/>
-                <w:b w:val="0"/>
-                <w:sz w:val="24"/>
-                <w:szCs w:val="24"/>
-              </w:rPr>
               <w:t>Especificação de arquitetura</w:t>
             </w:r>
           </w:p>
@@ -1877,6 +2112,27 @@
                 <w:szCs w:val="24"/>
               </w:rPr>
             </w:pPr>
+            <w:hyperlink r:id="rId22" w:history="1">
+              <w:r>
+                <w:rPr>
+                  <w:rStyle w:val="Hyperlink"/>
+                  <w:rFonts w:eastAsia="Times New Roman"/>
+                  <w:b/>
+                  <w:sz w:val="24"/>
+                  <w:szCs w:val="24"/>
+                </w:rPr>
+                <w:t>https://goo.gl/yLePaC</w:t>
+              </w:r>
+            </w:hyperlink>
+            <w:r>
+              <w:rPr>
+                <w:rFonts w:eastAsia="Times New Roman"/>
+                <w:b/>
+                <w:sz w:val="24"/>
+                <w:szCs w:val="24"/>
+              </w:rPr>
+              <w:t xml:space="preserve"> </w:t>
+            </w:r>
           </w:p>
         </w:tc>
       </w:tr>
@@ -1894,7 +2150,7 @@
       </w:pPr>
     </w:p>
     <w:sectPr>
-      <w:footerReference w:type="default" r:id="rId10"/>
+      <w:footerReference w:type="default" r:id="rId23"/>
       <w:pgSz w:w="11906" w:h="16838"/>
       <w:pgMar w:top="720" w:right="720" w:bottom="720" w:left="720" w:header="0" w:footer="0" w:gutter="0"/>
       <w:cols w:space="720"/>
@@ -1951,6 +2207,7 @@
         <w:docPartUnique/>
       </w:docPartObj>
     </w:sdtPr>
+    <w:sdtEndPr/>
     <w:sdtContent>
       <w:p>
         <w:pPr>
@@ -1970,7 +2227,7 @@
           <w:rPr>
             <w:noProof/>
           </w:rPr>
-          <w:t>2</w:t>
+          <w:t>3</w:t>
         </w:r>
         <w:r>
           <w:fldChar w:fldCharType="end"/>
@@ -3282,6 +3539,7 @@
   <w:style w:type="character" w:default="1" w:styleId="Fontepargpadro">
     <w:name w:val="Default Paragraph Font"/>
     <w:uiPriority w:val="1"/>
+    <w:semiHidden/>
     <w:unhideWhenUsed/>
   </w:style>
   <w:style w:type="table" w:default="1" w:styleId="Tabelanormal">
@@ -3603,12 +3861,8 @@
     <w:unhideWhenUsed/>
     <w:rsid w:val="00816297"/>
     <w:pPr>
-      <w:numPr>
-        <w:ilvl w:val="1"/>
-        <w:numId w:val="5"/>
-      </w:numPr>
       <w:spacing w:after="100" w:line="360" w:lineRule="auto"/>
-      <w:ind w:hanging="153"/>
+      <w:ind w:left="720" w:hanging="153"/>
     </w:pPr>
     <w:rPr>
       <w:rFonts w:asciiTheme="minorHAnsi" w:eastAsiaTheme="minorEastAsia" w:hAnsiTheme="minorHAnsi" w:cs="Times New Roman"/>
@@ -3654,527 +3908,18 @@
       <w:szCs w:val="24"/>
     </w:rPr>
   </w:style>
-</w:styles>
-</file>
-
-<file path=word/glossary/document.xml><?xml version="1.0" encoding="utf-8"?>
-<w:glossaryDocument xmlns:wpc="http://schemas.microsoft.com/office/word/2010/wordprocessingCanvas" xmlns:cx="http://schemas.microsoft.com/office/drawing/2014/chartex" xmlns:cx1="http://schemas.microsoft.com/office/drawing/2015/9/8/chartex" xmlns:mc="http://schemas.openxmlformats.org/markup-compatibility/2006" xmlns:o="urn:schemas-microsoft-com:office:office" xmlns:r="http://schemas.openxmlformats.org/officeDocument/2006/relationships" xmlns:m="http://schemas.openxmlformats.org/officeDocument/2006/math" xmlns:v="urn:schemas-microsoft-com:vml" xmlns:wp14="http://schemas.microsoft.com/office/word/2010/wordprocessingDrawing" xmlns:wp="http://schemas.openxmlformats.org/drawingml/2006/wordprocessingDrawing" xmlns:w10="urn:schemas-microsoft-com:office:word" xmlns:w="http://schemas.openxmlformats.org/wordprocessingml/2006/main" xmlns:w14="http://schemas.microsoft.com/office/word/2010/wordml" xmlns:w15="http://schemas.microsoft.com/office/word/2012/wordml" xmlns:w16se="http://schemas.microsoft.com/office/word/2015/wordml/symex" xmlns:wpg="http://schemas.microsoft.com/office/word/2010/wordprocessingGroup" xmlns:wpi="http://schemas.microsoft.com/office/word/2010/wordprocessingInk" xmlns:wne="http://schemas.microsoft.com/office/word/2006/wordml" xmlns:wps="http://schemas.microsoft.com/office/word/2010/wordprocessingShape" mc:Ignorable="w14 w15 w16se wp14"/>
-</file>
-
-<file path=word/glossary/fontTable.xml><?xml version="1.0" encoding="utf-8"?>
-<w:fonts xmlns:mc="http://schemas.openxmlformats.org/markup-compatibility/2006" xmlns:r="http://schemas.openxmlformats.org/officeDocument/2006/relationships" xmlns:w="http://schemas.openxmlformats.org/wordprocessingml/2006/main" xmlns:w14="http://schemas.microsoft.com/office/word/2010/wordml" xmlns:w15="http://schemas.microsoft.com/office/word/2012/wordml" xmlns:w16se="http://schemas.microsoft.com/office/word/2015/wordml/symex" mc:Ignorable="w14 w15 w16se">
-  <w:font w:name="Times New Roman">
-    <w:panose1 w:val="02020603050405020304"/>
-    <w:charset w:val="00"/>
-    <w:family w:val="roman"/>
-    <w:pitch w:val="variable"/>
-    <w:sig w:usb0="E0002EFF" w:usb1="C000785B" w:usb2="00000009" w:usb3="00000000" w:csb0="000001FF" w:csb1="00000000"/>
-  </w:font>
-  <w:font w:name="Arial">
-    <w:panose1 w:val="020B0604020202020204"/>
-    <w:charset w:val="00"/>
-    <w:family w:val="swiss"/>
-    <w:pitch w:val="variable"/>
-    <w:sig w:usb0="E0002EFF" w:usb1="C0007843" w:usb2="00000009" w:usb3="00000000" w:csb0="000001FF" w:csb1="00000000"/>
-  </w:font>
-  <w:font w:name="Calibri Light">
-    <w:panose1 w:val="020F0302020204030204"/>
-    <w:charset w:val="00"/>
-    <w:family w:val="swiss"/>
-    <w:pitch w:val="variable"/>
-    <w:sig w:usb0="A0002AEF" w:usb1="4000207B" w:usb2="00000000" w:usb3="00000000" w:csb0="000001FF" w:csb1="00000000"/>
-  </w:font>
-  <w:font w:name="Calibri">
-    <w:panose1 w:val="020F0502020204030204"/>
-    <w:charset w:val="00"/>
-    <w:family w:val="swiss"/>
-    <w:pitch w:val="variable"/>
-    <w:sig w:usb0="E0002AFF" w:usb1="4000ACFF" w:usb2="00000001" w:usb3="00000000" w:csb0="000001FF" w:csb1="00000000"/>
-  </w:font>
-</w:fonts>
-</file>
-
-<file path=word/glossary/settings.xml><?xml version="1.0" encoding="utf-8"?>
-<w:settings xmlns:mc="http://schemas.openxmlformats.org/markup-compatibility/2006" xmlns:o="urn:schemas-microsoft-com:office:office" xmlns:r="http://schemas.openxmlformats.org/officeDocument/2006/relationships" xmlns:m="http://schemas.openxmlformats.org/officeDocument/2006/math" xmlns:v="urn:schemas-microsoft-com:vml" xmlns:w10="urn:schemas-microsoft-com:office:word" xmlns:w="http://schemas.openxmlformats.org/wordprocessingml/2006/main" xmlns:w14="http://schemas.microsoft.com/office/word/2010/wordml" xmlns:w15="http://schemas.microsoft.com/office/word/2012/wordml" xmlns:w16se="http://schemas.microsoft.com/office/word/2015/wordml/symex" xmlns:sl="http://schemas.openxmlformats.org/schemaLibrary/2006/main" mc:Ignorable="w14 w15 w16se">
-  <w:view w:val="normal"/>
-  <w:revisionView w:markup="0" w:comments="0" w:insDel="0" w:formatting="0" w:inkAnnotations="0"/>
-  <w:defaultTabStop w:val="708"/>
-  <w:hyphenationZone w:val="425"/>
-  <w:characterSpacingControl w:val="doNotCompress"/>
-  <w:compat>
-    <w:useFELayout/>
-    <w:compatSetting w:name="compatibilityMode" w:uri="http://schemas.microsoft.com/office/word" w:val="15"/>
-    <w:compatSetting w:name="overrideTableStyleFontSizeAndJustification" w:uri="http://schemas.microsoft.com/office/word" w:val="1"/>
-    <w:compatSetting w:name="enableOpenTypeFeatures" w:uri="http://schemas.microsoft.com/office/word" w:val="1"/>
-    <w:compatSetting w:name="doNotFlipMirrorIndents" w:uri="http://schemas.microsoft.com/office/word" w:val="1"/>
-    <w:compatSetting w:name="differentiateMultirowTableHeaders" w:uri="http://schemas.microsoft.com/office/word" w:val="1"/>
-  </w:compat>
-  <w:rsids>
-    <w:rsidRoot w:val="00164F3E"/>
-    <w:rsid w:val="00164F3E"/>
-  </w:rsids>
-  <m:mathPr>
-    <m:mathFont m:val="Cambria Math"/>
-    <m:brkBin m:val="before"/>
-    <m:brkBinSub m:val="--"/>
-    <m:smallFrac m:val="0"/>
-    <m:dispDef/>
-    <m:lMargin m:val="0"/>
-    <m:rMargin m:val="0"/>
-    <m:defJc m:val="centerGroup"/>
-    <m:wrapIndent m:val="1440"/>
-    <m:intLim m:val="subSup"/>
-    <m:naryLim m:val="undOvr"/>
-  </m:mathPr>
-  <w:themeFontLang w:val="pt-BR"/>
-  <w:clrSchemeMapping w:bg1="light1" w:t1="dark1" w:bg2="light2" w:t2="dark2" w:accent1="accent1" w:accent2="accent2" w:accent3="accent3" w:accent4="accent4" w:accent5="accent5" w:accent6="accent6" w:hyperlink="hyperlink" w:followedHyperlink="followedHyperlink"/>
-  <w:decimalSymbol w:val=","/>
-  <w:listSeparator w:val=";"/>
-  <w15:chartTrackingRefBased/>
-</w:settings>
-</file>
-
-<file path=word/glossary/styles.xml><?xml version="1.0" encoding="utf-8"?>
-<w:styles xmlns:mc="http://schemas.openxmlformats.org/markup-compatibility/2006" xmlns:r="http://schemas.openxmlformats.org/officeDocument/2006/relationships" xmlns:w="http://schemas.openxmlformats.org/wordprocessingml/2006/main" xmlns:w14="http://schemas.microsoft.com/office/word/2010/wordml" xmlns:w15="http://schemas.microsoft.com/office/word/2012/wordml" xmlns:w16se="http://schemas.microsoft.com/office/word/2015/wordml/symex" mc:Ignorable="w14 w15 w16se">
-  <w:docDefaults>
-    <w:rPrDefault>
-      <w:rPr>
-        <w:rFonts w:asciiTheme="minorHAnsi" w:eastAsiaTheme="minorEastAsia" w:hAnsiTheme="minorHAnsi" w:cstheme="minorBidi"/>
-        <w:sz w:val="22"/>
-        <w:szCs w:val="22"/>
-        <w:lang w:val="pt-BR" w:eastAsia="pt-BR" w:bidi="ar-SA"/>
-      </w:rPr>
-    </w:rPrDefault>
-    <w:pPrDefault>
-      <w:pPr>
-        <w:spacing w:after="160" w:line="259" w:lineRule="auto"/>
-      </w:pPr>
-    </w:pPrDefault>
-  </w:docDefaults>
-  <w:latentStyles w:defLockedState="0" w:defUIPriority="99" w:defSemiHidden="0" w:defUnhideWhenUsed="0" w:defQFormat="0" w:count="371">
-    <w:lsdException w:name="Normal" w:uiPriority="0" w:qFormat="1"/>
-    <w:lsdException w:name="heading 1" w:uiPriority="9" w:qFormat="1"/>
-    <w:lsdException w:name="heading 2" w:semiHidden="1" w:uiPriority="9" w:unhideWhenUsed="1" w:qFormat="1"/>
-    <w:lsdException w:name="heading 3" w:semiHidden="1" w:uiPriority="9" w:unhideWhenUsed="1" w:qFormat="1"/>
-    <w:lsdException w:name="heading 4" w:semiHidden="1" w:uiPriority="9" w:unhideWhenUsed="1" w:qFormat="1"/>
-    <w:lsdException w:name="heading 5" w:semiHidden="1" w:uiPriority="9" w:unhideWhenUsed="1" w:qFormat="1"/>
-    <w:lsdException w:name="heading 6" w:semiHidden="1" w:uiPriority="9" w:unhideWhenUsed="1" w:qFormat="1"/>
-    <w:lsdException w:name="heading 7" w:semiHidden="1" w:uiPriority="9" w:unhideWhenUsed="1" w:qFormat="1"/>
-    <w:lsdException w:name="heading 8" w:semiHidden="1" w:uiPriority="9" w:unhideWhenUsed="1" w:qFormat="1"/>
-    <w:lsdException w:name="heading 9" w:semiHidden="1" w:uiPriority="9" w:unhideWhenUsed="1" w:qFormat="1"/>
-    <w:lsdException w:name="index 1" w:semiHidden="1" w:unhideWhenUsed="1"/>
-    <w:lsdException w:name="index 2" w:semiHidden="1" w:unhideWhenUsed="1"/>
-    <w:lsdException w:name="index 3" w:semiHidden="1" w:unhideWhenUsed="1"/>
-    <w:lsdException w:name="index 4" w:semiHidden="1" w:unhideWhenUsed="1"/>
-    <w:lsdException w:name="index 5" w:semiHidden="1" w:unhideWhenUsed="1"/>
-    <w:lsdException w:name="index 6" w:semiHidden="1" w:unhideWhenUsed="1"/>
-    <w:lsdException w:name="index 7" w:semiHidden="1" w:unhideWhenUsed="1"/>
-    <w:lsdException w:name="index 8" w:semiHidden="1" w:unhideWhenUsed="1"/>
-    <w:lsdException w:name="index 9" w:semiHidden="1" w:unhideWhenUsed="1"/>
-    <w:lsdException w:name="toc 1" w:semiHidden="1" w:uiPriority="39" w:unhideWhenUsed="1"/>
-    <w:lsdException w:name="toc 2" w:semiHidden="1" w:uiPriority="39" w:unhideWhenUsed="1"/>
-    <w:lsdException w:name="toc 3" w:semiHidden="1" w:uiPriority="39" w:unhideWhenUsed="1"/>
-    <w:lsdException w:name="toc 4" w:semiHidden="1" w:uiPriority="39" w:unhideWhenUsed="1"/>
-    <w:lsdException w:name="toc 5" w:semiHidden="1" w:uiPriority="39" w:unhideWhenUsed="1"/>
-    <w:lsdException w:name="toc 6" w:semiHidden="1" w:uiPriority="39" w:unhideWhenUsed="1"/>
-    <w:lsdException w:name="toc 7" w:semiHidden="1" w:uiPriority="39" w:unhideWhenUsed="1"/>
-    <w:lsdException w:name="toc 8" w:semiHidden="1" w:uiPriority="39" w:unhideWhenUsed="1"/>
-    <w:lsdException w:name="toc 9" w:semiHidden="1" w:uiPriority="39" w:unhideWhenUsed="1"/>
-    <w:lsdException w:name="Normal Indent" w:semiHidden="1" w:unhideWhenUsed="1"/>
-    <w:lsdException w:name="footnote text" w:semiHidden="1" w:unhideWhenUsed="1"/>
-    <w:lsdException w:name="annotation text" w:semiHidden="1" w:unhideWhenUsed="1"/>
-    <w:lsdException w:name="header" w:semiHidden="1" w:unhideWhenUsed="1"/>
-    <w:lsdException w:name="footer" w:semiHidden="1" w:unhideWhenUsed="1"/>
-    <w:lsdException w:name="index heading" w:semiHidden="1" w:unhideWhenUsed="1"/>
-    <w:lsdException w:name="caption" w:semiHidden="1" w:uiPriority="35" w:unhideWhenUsed="1" w:qFormat="1"/>
-    <w:lsdException w:name="table of figures" w:semiHidden="1" w:unhideWhenUsed="1"/>
-    <w:lsdException w:name="envelope address" w:semiHidden="1" w:unhideWhenUsed="1"/>
-    <w:lsdException w:name="envelope return" w:semiHidden="1" w:unhideWhenUsed="1"/>
-    <w:lsdException w:name="footnote reference" w:semiHidden="1" w:unhideWhenUsed="1"/>
-    <w:lsdException w:name="annotation reference" w:semiHidden="1" w:unhideWhenUsed="1"/>
-    <w:lsdException w:name="line number" w:semiHidden="1" w:unhideWhenUsed="1"/>
-    <w:lsdException w:name="page number" w:semiHidden="1" w:unhideWhenUsed="1"/>
-    <w:lsdException w:name="endnote reference" w:semiHidden="1" w:unhideWhenUsed="1"/>
-    <w:lsdException w:name="endnote text" w:semiHidden="1" w:unhideWhenUsed="1"/>
-    <w:lsdException w:name="table of authorities" w:semiHidden="1" w:unhideWhenUsed="1"/>
-    <w:lsdException w:name="macro" w:semiHidden="1" w:unhideWhenUsed="1"/>
-    <w:lsdException w:name="toa heading" w:semiHidden="1" w:unhideWhenUsed="1"/>
-    <w:lsdException w:name="List" w:semiHidden="1" w:unhideWhenUsed="1"/>
-    <w:lsdException w:name="List Bullet" w:semiHidden="1" w:unhideWhenUsed="1"/>
-    <w:lsdException w:name="List Number" w:semiHidden="1" w:unhideWhenUsed="1"/>
-    <w:lsdException w:name="List 2" w:semiHidden="1" w:unhideWhenUsed="1"/>
-    <w:lsdException w:name="List 3" w:semiHidden="1" w:unhideWhenUsed="1"/>
-    <w:lsdException w:name="List 4" w:semiHidden="1" w:unhideWhenUsed="1"/>
-    <w:lsdException w:name="List 5" w:semiHidden="1" w:unhideWhenUsed="1"/>
-    <w:lsdException w:name="List Bullet 2" w:semiHidden="1" w:unhideWhenUsed="1"/>
-    <w:lsdException w:name="List Bullet 3" w:semiHidden="1" w:unhideWhenUsed="1"/>
-    <w:lsdException w:name="List Bullet 4" w:semiHidden="1" w:unhideWhenUsed="1"/>
-    <w:lsdException w:name="List Bullet 5" w:semiHidden="1" w:unhideWhenUsed="1"/>
-    <w:lsdException w:name="List Number 2" w:semiHidden="1" w:unhideWhenUsed="1"/>
-    <w:lsdException w:name="List Number 3" w:semiHidden="1" w:unhideWhenUsed="1"/>
-    <w:lsdException w:name="List Number 4" w:semiHidden="1" w:unhideWhenUsed="1"/>
-    <w:lsdException w:name="List Number 5" w:semiHidden="1" w:unhideWhenUsed="1"/>
-    <w:lsdException w:name="Title" w:uiPriority="10" w:qFormat="1"/>
-    <w:lsdException w:name="Closing" w:semiHidden="1" w:unhideWhenUsed="1"/>
-    <w:lsdException w:name="Signature" w:semiHidden="1" w:unhideWhenUsed="1"/>
-    <w:lsdException w:name="Default Paragraph Font" w:semiHidden="1" w:uiPriority="1" w:unhideWhenUsed="1"/>
-    <w:lsdException w:name="Body Text" w:semiHidden="1" w:unhideWhenUsed="1"/>
-    <w:lsdException w:name="Body Text Indent" w:semiHidden="1" w:unhideWhenUsed="1"/>
-    <w:lsdException w:name="List Continue" w:semiHidden="1" w:unhideWhenUsed="1"/>
-    <w:lsdException w:name="List Continue 2" w:semiHidden="1" w:unhideWhenUsed="1"/>
-    <w:lsdException w:name="List Continue 3" w:semiHidden="1" w:unhideWhenUsed="1"/>
-    <w:lsdException w:name="List Continue 4" w:semiHidden="1" w:unhideWhenUsed="1"/>
-    <w:lsdException w:name="List Continue 5" w:semiHidden="1" w:unhideWhenUsed="1"/>
-    <w:lsdException w:name="Message Header" w:semiHidden="1" w:unhideWhenUsed="1"/>
-    <w:lsdException w:name="Subtitle" w:uiPriority="11" w:qFormat="1"/>
-    <w:lsdException w:name="Salutation" w:semiHidden="1" w:unhideWhenUsed="1"/>
-    <w:lsdException w:name="Date" w:semiHidden="1" w:unhideWhenUsed="1"/>
-    <w:lsdException w:name="Body Text First Indent" w:semiHidden="1" w:unhideWhenUsed="1"/>
-    <w:lsdException w:name="Body Text First Indent 2" w:semiHidden="1" w:unhideWhenUsed="1"/>
-    <w:lsdException w:name="Note Heading" w:semiHidden="1" w:unhideWhenUsed="1"/>
-    <w:lsdException w:name="Body Text 2" w:semiHidden="1" w:unhideWhenUsed="1"/>
-    <w:lsdException w:name="Body Text 3" w:semiHidden="1" w:unhideWhenUsed="1"/>
-    <w:lsdException w:name="Body Text Indent 2" w:semiHidden="1" w:unhideWhenUsed="1"/>
-    <w:lsdException w:name="Body Text Indent 3" w:semiHidden="1" w:unhideWhenUsed="1"/>
-    <w:lsdException w:name="Block Text" w:semiHidden="1" w:unhideWhenUsed="1"/>
-    <w:lsdException w:name="Hyperlink" w:semiHidden="1" w:unhideWhenUsed="1"/>
-    <w:lsdException w:name="FollowedHyperlink" w:semiHidden="1" w:unhideWhenUsed="1"/>
-    <w:lsdException w:name="Strong" w:uiPriority="22" w:qFormat="1"/>
-    <w:lsdException w:name="Emphasis" w:uiPriority="20" w:qFormat="1"/>
-    <w:lsdException w:name="Document Map" w:semiHidden="1" w:unhideWhenUsed="1"/>
-    <w:lsdException w:name="Plain Text" w:semiHidden="1" w:unhideWhenUsed="1"/>
-    <w:lsdException w:name="E-mail Signature" w:semiHidden="1" w:unhideWhenUsed="1"/>
-    <w:lsdException w:name="HTML Top of Form" w:semiHidden="1" w:unhideWhenUsed="1"/>
-    <w:lsdException w:name="HTML Bottom of Form" w:semiHidden="1" w:unhideWhenUsed="1"/>
-    <w:lsdException w:name="Normal (Web)" w:semiHidden="1" w:unhideWhenUsed="1"/>
-    <w:lsdException w:name="HTML Acronym" w:semiHidden="1" w:unhideWhenUsed="1"/>
-    <w:lsdException w:name="HTML Address" w:semiHidden="1" w:unhideWhenUsed="1"/>
-    <w:lsdException w:name="HTML Cite" w:semiHidden="1" w:unhideWhenUsed="1"/>
-    <w:lsdException w:name="HTML Code" w:semiHidden="1" w:unhideWhenUsed="1"/>
-    <w:lsdException w:name="HTML Definition" w:semiHidden="1" w:unhideWhenUsed="1"/>
-    <w:lsdException w:name="HTML Keyboard" w:semiHidden="1" w:unhideWhenUsed="1"/>
-    <w:lsdException w:name="HTML Preformatted" w:semiHidden="1" w:unhideWhenUsed="1"/>
-    <w:lsdException w:name="HTML Sample" w:semiHidden="1" w:unhideWhenUsed="1"/>
-    <w:lsdException w:name="HTML Typewriter" w:semiHidden="1" w:unhideWhenUsed="1"/>
-    <w:lsdException w:name="HTML Variable" w:semiHidden="1" w:unhideWhenUsed="1"/>
-    <w:lsdException w:name="Normal Table" w:semiHidden="1" w:unhideWhenUsed="1"/>
-    <w:lsdException w:name="annotation subject" w:semiHidden="1" w:unhideWhenUsed="1"/>
-    <w:lsdException w:name="No List" w:semiHidden="1" w:unhideWhenUsed="1"/>
-    <w:lsdException w:name="Outline List 1" w:semiHidden="1" w:unhideWhenUsed="1"/>
-    <w:lsdException w:name="Outline List 2" w:semiHidden="1" w:unhideWhenUsed="1"/>
-    <w:lsdException w:name="Outline List 3" w:semiHidden="1" w:unhideWhenUsed="1"/>
-    <w:lsdException w:name="Table Simple 1" w:semiHidden="1" w:unhideWhenUsed="1"/>
-    <w:lsdException w:name="Table Simple 2" w:semiHidden="1" w:unhideWhenUsed="1"/>
-    <w:lsdException w:name="Table Simple 3" w:semiHidden="1" w:unhideWhenUsed="1"/>
-    <w:lsdException w:name="Table Classic 1" w:semiHidden="1" w:unhideWhenUsed="1"/>
-    <w:lsdException w:name="Table Classic 2" w:semiHidden="1" w:unhideWhenUsed="1"/>
-    <w:lsdException w:name="Table Classic 3" w:semiHidden="1" w:unhideWhenUsed="1"/>
-    <w:lsdException w:name="Table Classic 4" w:semiHidden="1" w:unhideWhenUsed="1"/>
-    <w:lsdException w:name="Table Colorful 1" w:semiHidden="1" w:unhideWhenUsed="1"/>
-    <w:lsdException w:name="Table Colorful 2" w:semiHidden="1" w:unhideWhenUsed="1"/>
-    <w:lsdException w:name="Table Colorful 3" w:semiHidden="1" w:unhideWhenUsed="1"/>
-    <w:lsdException w:name="Table Columns 1" w:semiHidden="1" w:unhideWhenUsed="1"/>
-    <w:lsdException w:name="Table Columns 2" w:semiHidden="1" w:unhideWhenUsed="1"/>
-    <w:lsdException w:name="Table Columns 3" w:semiHidden="1" w:unhideWhenUsed="1"/>
-    <w:lsdException w:name="Table Columns 4" w:semiHidden="1" w:unhideWhenUsed="1"/>
-    <w:lsdException w:name="Table Columns 5" w:semiHidden="1" w:unhideWhenUsed="1"/>
-    <w:lsdException w:name="Table Grid 1" w:semiHidden="1" w:unhideWhenUsed="1"/>
-    <w:lsdException w:name="Table Grid 2" w:semiHidden="1" w:unhideWhenUsed="1"/>
-    <w:lsdException w:name="Table Grid 3" w:semiHidden="1" w:unhideWhenUsed="1"/>
-    <w:lsdException w:name="Table Grid 4" w:semiHidden="1" w:unhideWhenUsed="1"/>
-    <w:lsdException w:name="Table Grid 5" w:semiHidden="1" w:unhideWhenUsed="1"/>
-    <w:lsdException w:name="Table Grid 6" w:semiHidden="1" w:unhideWhenUsed="1"/>
-    <w:lsdException w:name="Table Grid 7" w:semiHidden="1" w:unhideWhenUsed="1"/>
-    <w:lsdException w:name="Table Grid 8" w:semiHidden="1" w:unhideWhenUsed="1"/>
-    <w:lsdException w:name="Table List 1" w:semiHidden="1" w:unhideWhenUsed="1"/>
-    <w:lsdException w:name="Table List 2" w:semiHidden="1" w:unhideWhenUsed="1"/>
-    <w:lsdException w:name="Table List 3" w:semiHidden="1" w:unhideWhenUsed="1"/>
-    <w:lsdException w:name="Table List 4" w:semiHidden="1" w:unhideWhenUsed="1"/>
-    <w:lsdException w:name="Table List 5" w:semiHidden="1" w:unhideWhenUsed="1"/>
-    <w:lsdException w:name="Table List 6" w:semiHidden="1" w:unhideWhenUsed="1"/>
-    <w:lsdException w:name="Table List 7" w:semiHidden="1" w:unhideWhenUsed="1"/>
-    <w:lsdException w:name="Table List 8" w:semiHidden="1" w:unhideWhenUsed="1"/>
-    <w:lsdException w:name="Table 3D effects 1" w:semiHidden="1" w:unhideWhenUsed="1"/>
-    <w:lsdException w:name="Table 3D effects 2" w:semiHidden="1" w:unhideWhenUsed="1"/>
-    <w:lsdException w:name="Table 3D effects 3" w:semiHidden="1" w:unhideWhenUsed="1"/>
-    <w:lsdException w:name="Table Contemporary" w:semiHidden="1" w:unhideWhenUsed="1"/>
-    <w:lsdException w:name="Table Elegant" w:semiHidden="1" w:unhideWhenUsed="1"/>
-    <w:lsdException w:name="Table Professional" w:semiHidden="1" w:unhideWhenUsed="1"/>
-    <w:lsdException w:name="Table Subtle 1" w:semiHidden="1" w:unhideWhenUsed="1"/>
-    <w:lsdException w:name="Table Subtle 2" w:semiHidden="1" w:unhideWhenUsed="1"/>
-    <w:lsdException w:name="Table Web 1" w:semiHidden="1" w:unhideWhenUsed="1"/>
-    <w:lsdException w:name="Table Web 2" w:semiHidden="1" w:unhideWhenUsed="1"/>
-    <w:lsdException w:name="Table Web 3" w:semiHidden="1" w:unhideWhenUsed="1"/>
-    <w:lsdException w:name="Balloon Text" w:semiHidden="1" w:unhideWhenUsed="1"/>
-    <w:lsdException w:name="Table Grid" w:uiPriority="39"/>
-    <w:lsdException w:name="Table Theme" w:semiHidden="1" w:unhideWhenUsed="1"/>
-    <w:lsdException w:name="Placeholder Text" w:semiHidden="1"/>
-    <w:lsdException w:name="No Spacing" w:uiPriority="1" w:qFormat="1"/>
-    <w:lsdException w:name="Light Shading" w:uiPriority="60"/>
-    <w:lsdException w:name="Light List" w:uiPriority="61"/>
-    <w:lsdException w:name="Light Grid" w:uiPriority="62"/>
-    <w:lsdException w:name="Medium Shading 1" w:uiPriority="63"/>
-    <w:lsdException w:name="Medium Shading 2" w:uiPriority="64"/>
-    <w:lsdException w:name="Medium List 1" w:uiPriority="65"/>
-    <w:lsdException w:name="Medium List 2" w:uiPriority="66"/>
-    <w:lsdException w:name="Medium Grid 1" w:uiPriority="67"/>
-    <w:lsdException w:name="Medium Grid 2" w:uiPriority="68"/>
-    <w:lsdException w:name="Medium Grid 3" w:uiPriority="69"/>
-    <w:lsdException w:name="Dark List" w:uiPriority="70"/>
-    <w:lsdException w:name="Colorful Shading" w:uiPriority="71"/>
-    <w:lsdException w:name="Colorful List" w:uiPriority="72"/>
-    <w:lsdException w:name="Colorful Grid" w:uiPriority="73"/>
-    <w:lsdException w:name="Light Shading Accent 1" w:uiPriority="60"/>
-    <w:lsdException w:name="Light List Accent 1" w:uiPriority="61"/>
-    <w:lsdException w:name="Light Grid Accent 1" w:uiPriority="62"/>
-    <w:lsdException w:name="Medium Shading 1 Accent 1" w:uiPriority="63"/>
-    <w:lsdException w:name="Medium Shading 2 Accent 1" w:uiPriority="64"/>
-    <w:lsdException w:name="Medium List 1 Accent 1" w:uiPriority="65"/>
-    <w:lsdException w:name="Revision" w:semiHidden="1"/>
-    <w:lsdException w:name="List Paragraph" w:uiPriority="34" w:qFormat="1"/>
-    <w:lsdException w:name="Quote" w:uiPriority="29" w:qFormat="1"/>
-    <w:lsdException w:name="Intense Quote" w:uiPriority="30" w:qFormat="1"/>
-    <w:lsdException w:name="Medium List 2 Accent 1" w:uiPriority="66"/>
-    <w:lsdException w:name="Medium Grid 1 Accent 1" w:uiPriority="67"/>
-    <w:lsdException w:name="Medium Grid 2 Accent 1" w:uiPriority="68"/>
-    <w:lsdException w:name="Medium Grid 3 Accent 1" w:uiPriority="69"/>
-    <w:lsdException w:name="Dark List Accent 1" w:uiPriority="70"/>
-    <w:lsdException w:name="Colorful Shading Accent 1" w:uiPriority="71"/>
-    <w:lsdException w:name="Colorful List Accent 1" w:uiPriority="72"/>
-    <w:lsdException w:name="Colorful Grid Accent 1" w:uiPriority="73"/>
-    <w:lsdException w:name="Light Shading Accent 2" w:uiPriority="60"/>
-    <w:lsdException w:name="Light List Accent 2" w:uiPriority="61"/>
-    <w:lsdException w:name="Light Grid Accent 2" w:uiPriority="62"/>
-    <w:lsdException w:name="Medium Shading 1 Accent 2" w:uiPriority="63"/>
-    <w:lsdException w:name="Medium Shading 2 Accent 2" w:uiPriority="64"/>
-    <w:lsdException w:name="Medium List 1 Accent 2" w:uiPriority="65"/>
-    <w:lsdException w:name="Medium List 2 Accent 2" w:uiPriority="66"/>
-    <w:lsdException w:name="Medium Grid 1 Accent 2" w:uiPriority="67"/>
-    <w:lsdException w:name="Medium Grid 2 Accent 2" w:uiPriority="68"/>
-    <w:lsdException w:name="Medium Grid 3 Accent 2" w:uiPriority="69"/>
-    <w:lsdException w:name="Dark List Accent 2" w:uiPriority="70"/>
-    <w:lsdException w:name="Colorful Shading Accent 2" w:uiPriority="71"/>
-    <w:lsdException w:name="Colorful List Accent 2" w:uiPriority="72"/>
-    <w:lsdException w:name="Colorful Grid Accent 2" w:uiPriority="73"/>
-    <w:lsdException w:name="Light Shading Accent 3" w:uiPriority="60"/>
-    <w:lsdException w:name="Light List Accent 3" w:uiPriority="61"/>
-    <w:lsdException w:name="Light Grid Accent 3" w:uiPriority="62"/>
-    <w:lsdException w:name="Medium Shading 1 Accent 3" w:uiPriority="63"/>
-    <w:lsdException w:name="Medium Shading 2 Accent 3" w:uiPriority="64"/>
-    <w:lsdException w:name="Medium List 1 Accent 3" w:uiPriority="65"/>
-    <w:lsdException w:name="Medium List 2 Accent 3" w:uiPriority="66"/>
-    <w:lsdException w:name="Medium Grid 1 Accent 3" w:uiPriority="67"/>
-    <w:lsdException w:name="Medium Grid 2 Accent 3" w:uiPriority="68"/>
-    <w:lsdException w:name="Medium Grid 3 Accent 3" w:uiPriority="69"/>
-    <w:lsdException w:name="Dark List Accent 3" w:uiPriority="70"/>
-    <w:lsdException w:name="Colorful Shading Accent 3" w:uiPriority="71"/>
-    <w:lsdException w:name="Colorful List Accent 3" w:uiPriority="72"/>
-    <w:lsdException w:name="Colorful Grid Accent 3" w:uiPriority="73"/>
-    <w:lsdException w:name="Light Shading Accent 4" w:uiPriority="60"/>
-    <w:lsdException w:name="Light List Accent 4" w:uiPriority="61"/>
-    <w:lsdException w:name="Light Grid Accent 4" w:uiPriority="62"/>
-    <w:lsdException w:name="Medium Shading 1 Accent 4" w:uiPriority="63"/>
-    <w:lsdException w:name="Medium Shading 2 Accent 4" w:uiPriority="64"/>
-    <w:lsdException w:name="Medium List 1 Accent 4" w:uiPriority="65"/>
-    <w:lsdException w:name="Medium List 2 Accent 4" w:uiPriority="66"/>
-    <w:lsdException w:name="Medium Grid 1 Accent 4" w:uiPriority="67"/>
-    <w:lsdException w:name="Medium Grid 2 Accent 4" w:uiPriority="68"/>
-    <w:lsdException w:name="Medium Grid 3 Accent 4" w:uiPriority="69"/>
-    <w:lsdException w:name="Dark List Accent 4" w:uiPriority="70"/>
-    <w:lsdException w:name="Colorful Shading Accent 4" w:uiPriority="71"/>
-    <w:lsdException w:name="Colorful List Accent 4" w:uiPriority="72"/>
-    <w:lsdException w:name="Colorful Grid Accent 4" w:uiPriority="73"/>
-    <w:lsdException w:name="Light Shading Accent 5" w:uiPriority="60"/>
-    <w:lsdException w:name="Light List Accent 5" w:uiPriority="61"/>
-    <w:lsdException w:name="Light Grid Accent 5" w:uiPriority="62"/>
-    <w:lsdException w:name="Medium Shading 1 Accent 5" w:uiPriority="63"/>
-    <w:lsdException w:name="Medium Shading 2 Accent 5" w:uiPriority="64"/>
-    <w:lsdException w:name="Medium List 1 Accent 5" w:uiPriority="65"/>
-    <w:lsdException w:name="Medium List 2 Accent 5" w:uiPriority="66"/>
-    <w:lsdException w:name="Medium Grid 1 Accent 5" w:uiPriority="67"/>
-    <w:lsdException w:name="Medium Grid 2 Accent 5" w:uiPriority="68"/>
-    <w:lsdException w:name="Medium Grid 3 Accent 5" w:uiPriority="69"/>
-    <w:lsdException w:name="Dark List Accent 5" w:uiPriority="70"/>
-    <w:lsdException w:name="Colorful Shading Accent 5" w:uiPriority="71"/>
-    <w:lsdException w:name="Colorful List Accent 5" w:uiPriority="72"/>
-    <w:lsdException w:name="Colorful Grid Accent 5" w:uiPriority="73"/>
-    <w:lsdException w:name="Light Shading Accent 6" w:uiPriority="60"/>
-    <w:lsdException w:name="Light List Accent 6" w:uiPriority="61"/>
-    <w:lsdException w:name="Light Grid Accent 6" w:uiPriority="62"/>
-    <w:lsdException w:name="Medium Shading 1 Accent 6" w:uiPriority="63"/>
-    <w:lsdException w:name="Medium Shading 2 Accent 6" w:uiPriority="64"/>
-    <w:lsdException w:name="Medium List 1 Accent 6" w:uiPriority="65"/>
-    <w:lsdException w:name="Medium List 2 Accent 6" w:uiPriority="66"/>
-    <w:lsdException w:name="Medium Grid 1 Accent 6" w:uiPriority="67"/>
-    <w:lsdException w:name="Medium Grid 2 Accent 6" w:uiPriority="68"/>
-    <w:lsdException w:name="Medium Grid 3 Accent 6" w:uiPriority="69"/>
-    <w:lsdException w:name="Dark List Accent 6" w:uiPriority="70"/>
-    <w:lsdException w:name="Colorful Shading Accent 6" w:uiPriority="71"/>
-    <w:lsdException w:name="Colorful List Accent 6" w:uiPriority="72"/>
-    <w:lsdException w:name="Colorful Grid Accent 6" w:uiPriority="73"/>
-    <w:lsdException w:name="Subtle Emphasis" w:uiPriority="19" w:qFormat="1"/>
-    <w:lsdException w:name="Intense Emphasis" w:uiPriority="21" w:qFormat="1"/>
-    <w:lsdException w:name="Subtle Reference" w:uiPriority="31" w:qFormat="1"/>
-    <w:lsdException w:name="Intense Reference" w:uiPriority="32" w:qFormat="1"/>
-    <w:lsdException w:name="Book Title" w:uiPriority="33" w:qFormat="1"/>
-    <w:lsdException w:name="Bibliography" w:semiHidden="1" w:uiPriority="37" w:unhideWhenUsed="1"/>
-    <w:lsdException w:name="TOC Heading" w:semiHidden="1" w:uiPriority="39" w:unhideWhenUsed="1" w:qFormat="1"/>
-    <w:lsdException w:name="Plain Table 1" w:uiPriority="41"/>
-    <w:lsdException w:name="Plain Table 2" w:uiPriority="42"/>
-    <w:lsdException w:name="Plain Table 3" w:uiPriority="43"/>
-    <w:lsdException w:name="Plain Table 4" w:uiPriority="44"/>
-    <w:lsdException w:name="Plain Table 5" w:uiPriority="45"/>
-    <w:lsdException w:name="Grid Table Light" w:uiPriority="40"/>
-    <w:lsdException w:name="Grid Table 1 Light" w:uiPriority="46"/>
-    <w:lsdException w:name="Grid Table 2" w:uiPriority="47"/>
-    <w:lsdException w:name="Grid Table 3" w:uiPriority="48"/>
-    <w:lsdException w:name="Grid Table 4" w:uiPriority="49"/>
-    <w:lsdException w:name="Grid Table 5 Dark" w:uiPriority="50"/>
-    <w:lsdException w:name="Grid Table 6 Colorful" w:uiPriority="51"/>
-    <w:lsdException w:name="Grid Table 7 Colorful" w:uiPriority="52"/>
-    <w:lsdException w:name="Grid Table 1 Light Accent 1" w:uiPriority="46"/>
-    <w:lsdException w:name="Grid Table 2 Accent 1" w:uiPriority="47"/>
-    <w:lsdException w:name="Grid Table 3 Accent 1" w:uiPriority="48"/>
-    <w:lsdException w:name="Grid Table 4 Accent 1" w:uiPriority="49"/>
-    <w:lsdException w:name="Grid Table 5 Dark Accent 1" w:uiPriority="50"/>
-    <w:lsdException w:name="Grid Table 6 Colorful Accent 1" w:uiPriority="51"/>
-    <w:lsdException w:name="Grid Table 7 Colorful Accent 1" w:uiPriority="52"/>
-    <w:lsdException w:name="Grid Table 1 Light Accent 2" w:uiPriority="46"/>
-    <w:lsdException w:name="Grid Table 2 Accent 2" w:uiPriority="47"/>
-    <w:lsdException w:name="Grid Table 3 Accent 2" w:uiPriority="48"/>
-    <w:lsdException w:name="Grid Table 4 Accent 2" w:uiPriority="49"/>
-    <w:lsdException w:name="Grid Table 5 Dark Accent 2" w:uiPriority="50"/>
-    <w:lsdException w:name="Grid Table 6 Colorful Accent 2" w:uiPriority="51"/>
-    <w:lsdException w:name="Grid Table 7 Colorful Accent 2" w:uiPriority="52"/>
-    <w:lsdException w:name="Grid Table 1 Light Accent 3" w:uiPriority="46"/>
-    <w:lsdException w:name="Grid Table 2 Accent 3" w:uiPriority="47"/>
-    <w:lsdException w:name="Grid Table 3 Accent 3" w:uiPriority="48"/>
-    <w:lsdException w:name="Grid Table 4 Accent 3" w:uiPriority="49"/>
-    <w:lsdException w:name="Grid Table 5 Dark Accent 3" w:uiPriority="50"/>
-    <w:lsdException w:name="Grid Table 6 Colorful Accent 3" w:uiPriority="51"/>
-    <w:lsdException w:name="Grid Table 7 Colorful Accent 3" w:uiPriority="52"/>
-    <w:lsdException w:name="Grid Table 1 Light Accent 4" w:uiPriority="46"/>
-    <w:lsdException w:name="Grid Table 2 Accent 4" w:uiPriority="47"/>
-    <w:lsdException w:name="Grid Table 3 Accent 4" w:uiPriority="48"/>
-    <w:lsdException w:name="Grid Table 4 Accent 4" w:uiPriority="49"/>
-    <w:lsdException w:name="Grid Table 5 Dark Accent 4" w:uiPriority="50"/>
-    <w:lsdException w:name="Grid Table 6 Colorful Accent 4" w:uiPriority="51"/>
-    <w:lsdException w:name="Grid Table 7 Colorful Accent 4" w:uiPriority="52"/>
-    <w:lsdException w:name="Grid Table 1 Light Accent 5" w:uiPriority="46"/>
-    <w:lsdException w:name="Grid Table 2 Accent 5" w:uiPriority="47"/>
-    <w:lsdException w:name="Grid Table 3 Accent 5" w:uiPriority="48"/>
-    <w:lsdException w:name="Grid Table 4 Accent 5" w:uiPriority="49"/>
-    <w:lsdException w:name="Grid Table 5 Dark Accent 5" w:uiPriority="50"/>
-    <w:lsdException w:name="Grid Table 6 Colorful Accent 5" w:uiPriority="51"/>
-    <w:lsdException w:name="Grid Table 7 Colorful Accent 5" w:uiPriority="52"/>
-    <w:lsdException w:name="Grid Table 1 Light Accent 6" w:uiPriority="46"/>
-    <w:lsdException w:name="Grid Table 2 Accent 6" w:uiPriority="47"/>
-    <w:lsdException w:name="Grid Table 3 Accent 6" w:uiPriority="48"/>
-    <w:lsdException w:name="Grid Table 4 Accent 6" w:uiPriority="49"/>
-    <w:lsdException w:name="Grid Table 5 Dark Accent 6" w:uiPriority="50"/>
-    <w:lsdException w:name="Grid Table 6 Colorful Accent 6" w:uiPriority="51"/>
-    <w:lsdException w:name="Grid Table 7 Colorful Accent 6" w:uiPriority="52"/>
-    <w:lsdException w:name="List Table 1 Light" w:uiPriority="46"/>
-    <w:lsdException w:name="List Table 2" w:uiPriority="47"/>
-    <w:lsdException w:name="List Table 3" w:uiPriority="48"/>
-    <w:lsdException w:name="List Table 4" w:uiPriority="49"/>
-    <w:lsdException w:name="List Table 5 Dark" w:uiPriority="50"/>
-    <w:lsdException w:name="List Table 6 Colorful" w:uiPriority="51"/>
-    <w:lsdException w:name="List Table 7 Colorful" w:uiPriority="52"/>
-    <w:lsdException w:name="List Table 1 Light Accent 1" w:uiPriority="46"/>
-    <w:lsdException w:name="List Table 2 Accent 1" w:uiPriority="47"/>
-    <w:lsdException w:name="List Table 3 Accent 1" w:uiPriority="48"/>
-    <w:lsdException w:name="List Table 4 Accent 1" w:uiPriority="49"/>
-    <w:lsdException w:name="List Table 5 Dark Accent 1" w:uiPriority="50"/>
-    <w:lsdException w:name="List Table 6 Colorful Accent 1" w:uiPriority="51"/>
-    <w:lsdException w:name="List Table 7 Colorful Accent 1" w:uiPriority="52"/>
-    <w:lsdException w:name="List Table 1 Light Accent 2" w:uiPriority="46"/>
-    <w:lsdException w:name="List Table 2 Accent 2" w:uiPriority="47"/>
-    <w:lsdException w:name="List Table 3 Accent 2" w:uiPriority="48"/>
-    <w:lsdException w:name="List Table 4 Accent 2" w:uiPriority="49"/>
-    <w:lsdException w:name="List Table 5 Dark Accent 2" w:uiPriority="50"/>
-    <w:lsdException w:name="List Table 6 Colorful Accent 2" w:uiPriority="51"/>
-    <w:lsdException w:name="List Table 7 Colorful Accent 2" w:uiPriority="52"/>
-    <w:lsdException w:name="List Table 1 Light Accent 3" w:uiPriority="46"/>
-    <w:lsdException w:name="List Table 2 Accent 3" w:uiPriority="47"/>
-    <w:lsdException w:name="List Table 3 Accent 3" w:uiPriority="48"/>
-    <w:lsdException w:name="List Table 4 Accent 3" w:uiPriority="49"/>
-    <w:lsdException w:name="List Table 5 Dark Accent 3" w:uiPriority="50"/>
-    <w:lsdException w:name="List Table 6 Colorful Accent 3" w:uiPriority="51"/>
-    <w:lsdException w:name="List Table 7 Colorful Accent 3" w:uiPriority="52"/>
-    <w:lsdException w:name="List Table 1 Light Accent 4" w:uiPriority="46"/>
-    <w:lsdException w:name="List Table 2 Accent 4" w:uiPriority="47"/>
-    <w:lsdException w:name="List Table 3 Accent 4" w:uiPriority="48"/>
-    <w:lsdException w:name="List Table 4 Accent 4" w:uiPriority="49"/>
-    <w:lsdException w:name="List Table 5 Dark Accent 4" w:uiPriority="50"/>
-    <w:lsdException w:name="List Table 6 Colorful Accent 4" w:uiPriority="51"/>
-    <w:lsdException w:name="List Table 7 Colorful Accent 4" w:uiPriority="52"/>
-    <w:lsdException w:name="List Table 1 Light Accent 5" w:uiPriority="46"/>
-    <w:lsdException w:name="List Table 2 Accent 5" w:uiPriority="47"/>
-    <w:lsdException w:name="List Table 3 Accent 5" w:uiPriority="48"/>
-    <w:lsdException w:name="List Table 4 Accent 5" w:uiPriority="49"/>
-    <w:lsdException w:name="List Table 5 Dark Accent 5" w:uiPriority="50"/>
-    <w:lsdException w:name="List Table 6 Colorful Accent 5" w:uiPriority="51"/>
-    <w:lsdException w:name="List Table 7 Colorful Accent 5" w:uiPriority="52"/>
-    <w:lsdException w:name="List Table 1 Light Accent 6" w:uiPriority="46"/>
-    <w:lsdException w:name="List Table 2 Accent 6" w:uiPriority="47"/>
-    <w:lsdException w:name="List Table 3 Accent 6" w:uiPriority="48"/>
-    <w:lsdException w:name="List Table 4 Accent 6" w:uiPriority="49"/>
-    <w:lsdException w:name="List Table 5 Dark Accent 6" w:uiPriority="50"/>
-    <w:lsdException w:name="List Table 6 Colorful Accent 6" w:uiPriority="51"/>
-    <w:lsdException w:name="List Table 7 Colorful Accent 6" w:uiPriority="52"/>
-  </w:latentStyles>
-  <w:style w:type="paragraph" w:default="1" w:styleId="Normal">
-    <w:name w:val="Normal"/>
-    <w:qFormat/>
-  </w:style>
-  <w:style w:type="character" w:default="1" w:styleId="Fontepargpadro">
-    <w:name w:val="Default Paragraph Font"/>
-    <w:uiPriority w:val="1"/>
-    <w:semiHidden/>
+  <w:style w:type="character" w:styleId="Hyperlink">
+    <w:name w:val="Hyperlink"/>
+    <w:basedOn w:val="Fontepargpadro"/>
+    <w:uiPriority w:val="99"/>
     <w:unhideWhenUsed/>
-  </w:style>
-  <w:style w:type="table" w:default="1" w:styleId="Tabelanormal">
-    <w:name w:val="Normal Table"/>
-    <w:uiPriority w:val="99"/>
-    <w:semiHidden/>
-    <w:unhideWhenUsed/>
-    <w:tblPr>
-      <w:tblInd w:w="0" w:type="dxa"/>
-      <w:tblCellMar>
-        <w:top w:w="0" w:type="dxa"/>
-        <w:left w:w="108" w:type="dxa"/>
-        <w:bottom w:w="0" w:type="dxa"/>
-        <w:right w:w="108" w:type="dxa"/>
-      </w:tblCellMar>
-    </w:tblPr>
-  </w:style>
-  <w:style w:type="numbering" w:default="1" w:styleId="Semlista">
-    <w:name w:val="No List"/>
-    <w:uiPriority w:val="99"/>
-    <w:semiHidden/>
-    <w:unhideWhenUsed/>
-  </w:style>
-  <w:style w:type="paragraph" w:customStyle="1" w:styleId="8A5FEE31470249D69A7DAB46B9171DD4">
-    <w:name w:val="8A5FEE31470249D69A7DAB46B9171DD4"/>
-    <w:rsid w:val="00164F3E"/>
-  </w:style>
-  <w:style w:type="paragraph" w:customStyle="1" w:styleId="52E695C826CE40C9A77BAB350D7780D2">
-    <w:name w:val="52E695C826CE40C9A77BAB350D7780D2"/>
-    <w:rsid w:val="00164F3E"/>
-  </w:style>
-  <w:style w:type="paragraph" w:customStyle="1" w:styleId="83543C8CB4C741DDADC4C6014B0B9561">
-    <w:name w:val="83543C8CB4C741DDADC4C6014B0B9561"/>
-    <w:rsid w:val="00164F3E"/>
+    <w:rsid w:val="00190FED"/>
+    <w:rPr>
+      <w:color w:val="0563C1" w:themeColor="hyperlink"/>
+      <w:u w:val="single"/>
+    </w:rPr>
   </w:style>
 </w:styles>
-</file>
-
-<file path=word/glossary/webSettings.xml><?xml version="1.0" encoding="utf-8"?>
-<w:webSettings xmlns:mc="http://schemas.openxmlformats.org/markup-compatibility/2006" xmlns:r="http://schemas.openxmlformats.org/officeDocument/2006/relationships" xmlns:w="http://schemas.openxmlformats.org/wordprocessingml/2006/main" xmlns:w14="http://schemas.microsoft.com/office/word/2010/wordml" xmlns:w15="http://schemas.microsoft.com/office/word/2012/wordml" xmlns:w16se="http://schemas.microsoft.com/office/word/2015/wordml/symex" mc:Ignorable="w14 w15 w16se">
-  <w:optimizeForBrowser/>
-  <w:allowPNG/>
-</w:webSettings>
 </file>
 
 <file path=word/theme/theme1.xml><?xml version="1.0" encoding="utf-8"?>
@@ -4443,7 +4188,7 @@
 </file>
 
 <file path=customXml/itemProps1.xml><?xml version="1.0" encoding="utf-8"?>
-<ds:datastoreItem xmlns:ds="http://schemas.openxmlformats.org/officeDocument/2006/customXml" ds:itemID="{CB63DC38-5D5B-4E4C-99A4-7D0850FFB572}">
+<ds:datastoreItem xmlns:ds="http://schemas.openxmlformats.org/officeDocument/2006/customXml" ds:itemID="{B179DFF0-4357-48B3-9BBC-A60A87B68C92}">
   <ds:schemaRefs>
     <ds:schemaRef ds:uri="http://schemas.openxmlformats.org/officeDocument/2006/bibliography"/>
   </ds:schemaRefs>

</xml_diff>